<commit_message>
Completed the report and added the jar file
</commit_message>
<xml_diff>
--- a/Masters Group Project.docx
+++ b/Masters Group Project.docx
@@ -5,213 +5,18 @@
     <w:p>
       <w:pPr>
         <w:pStyle w:val="Title"/>
-      </w:pPr>
-      <w:r>
-        <w:t>Masters Group Project</w:t>
-      </w:r>
-    </w:p>
-    <w:p>
-      <w:pPr>
-        <w:rPr>
-          <w:b/>
-          <w:sz w:val="24"/>
-          <w:szCs w:val="24"/>
-        </w:rPr>
-      </w:pPr>
-      <w:r>
-        <w:rPr>
-          <w:b/>
-          <w:sz w:val="24"/>
-          <w:szCs w:val="24"/>
-        </w:rPr>
-        <w:t>Bartolomeu Bastos (2223011B)</w:t>
-      </w:r>
-    </w:p>
-    <w:p>
-      <w:pPr>
-        <w:rPr>
-          <w:b/>
-          <w:sz w:val="24"/>
-          <w:szCs w:val="24"/>
-        </w:rPr>
-      </w:pPr>
-      <w:r>
-        <w:rPr>
-          <w:b/>
-          <w:sz w:val="24"/>
-          <w:szCs w:val="24"/>
-        </w:rPr>
-        <w:t>Chuwkubuikem</w:t>
-      </w:r>
-      <w:r>
-        <w:rPr>
-          <w:b/>
-          <w:sz w:val="24"/>
-          <w:szCs w:val="24"/>
-        </w:rPr>
-        <w:t xml:space="preserve"> Emuwa</w:t>
-      </w:r>
-      <w:r>
-        <w:rPr>
-          <w:b/>
-          <w:sz w:val="24"/>
-          <w:szCs w:val="24"/>
-        </w:rPr>
-        <w:t xml:space="preserve"> (2200422E)</w:t>
-      </w:r>
-    </w:p>
-    <w:p>
-      <w:pPr>
-        <w:rPr>
-          <w:b/>
-          <w:sz w:val="24"/>
-          <w:szCs w:val="24"/>
-        </w:rPr>
-      </w:pPr>
-      <w:r>
-        <w:rPr>
-          <w:b/>
-          <w:sz w:val="24"/>
-          <w:szCs w:val="24"/>
-        </w:rPr>
-        <w:t>Chigozie Ekwonu (2228371E)</w:t>
-      </w:r>
-    </w:p>
-    <w:p>
-      <w:pPr>
-        <w:rPr>
-          <w:b/>
-          <w:sz w:val="24"/>
-          <w:szCs w:val="24"/>
-        </w:rPr>
-      </w:pPr>
-      <w:r>
-        <w:rPr>
-          <w:b/>
-          <w:sz w:val="24"/>
-          <w:szCs w:val="24"/>
-        </w:rPr>
-        <w:t>Patrick Gorevan (9500143G)</w:t>
-      </w:r>
-    </w:p>
-    <w:p>
-      <w:pPr>
-        <w:rPr>
-          <w:b/>
-          <w:sz w:val="24"/>
-          <w:szCs w:val="24"/>
-        </w:rPr>
-      </w:pPr>
-      <w:r>
-        <w:rPr>
-          <w:b/>
-          <w:sz w:val="24"/>
-          <w:szCs w:val="24"/>
-        </w:rPr>
-        <w:t>Graham Keenan (1105045K)</w:t>
-      </w:r>
-    </w:p>
-    <w:p>
-      <w:r>
-        <w:rPr>
-          <w:b/>
-          <w:sz w:val="24"/>
-          <w:szCs w:val="24"/>
-        </w:rPr>
-        <w:t>David Wright (2219383W)</w:t>
-      </w:r>
-      <w:r>
-        <w:br w:type="page"/>
-      </w:r>
-    </w:p>
-    <w:p>
-      <w:pPr>
-        <w:pStyle w:val="Heading2"/>
-      </w:pPr>
-      <w:r>
-        <w:lastRenderedPageBreak/>
-        <w:t>Assumptions</w:t>
-      </w:r>
-    </w:p>
-    <w:p>
-      <w:pPr>
-        <w:pStyle w:val="ListParagraph"/>
-        <w:numPr>
-          <w:ilvl w:val="0"/>
-          <w:numId w:val="1"/>
-        </w:numPr>
-      </w:pPr>
-      <w:r>
-        <w:t xml:space="preserve">In the ModulesIn.txt, spaces in the module title </w:t>
-      </w:r>
-      <w:r>
-        <w:t>are replaced with an underscore, t</w:t>
-      </w:r>
-      <w:r>
-        <w:t>he</w:t>
-      </w:r>
-      <w:r>
-        <w:t xml:space="preserve"> module code must have exactly five characters and the room should have only one character.</w:t>
-      </w:r>
-    </w:p>
-    <w:p>
-      <w:pPr>
-        <w:pStyle w:val="Heading2"/>
-      </w:pPr>
-      <w:r>
-        <w:t>Defi</w:t>
-      </w:r>
-      <w:r>
-        <w:t>ciencies</w:t>
-      </w:r>
-    </w:p>
-    <w:p>
-      <w:r>
-        <w:t>There are no deficiencies. The program works as requested.</w:t>
-      </w:r>
-    </w:p>
-    <w:p>
-      <w:r>
-        <w:br w:type="page"/>
-      </w:r>
-    </w:p>
-    <w:p>
-      <w:pPr>
-        <w:pStyle w:val="Heading2"/>
-      </w:pPr>
-      <w:r>
-        <w:lastRenderedPageBreak/>
-        <w:t>Test</w:t>
-      </w:r>
-      <w:r>
-        <w:t>ing</w:t>
-      </w:r>
-    </w:p>
-    <w:p>
-      <w:r>
-        <w:br w:type="page"/>
-      </w:r>
-    </w:p>
-    <w:p>
-      <w:pPr>
-        <w:pStyle w:val="Heading2"/>
-      </w:pPr>
-      <w:r>
-        <w:lastRenderedPageBreak/>
-        <w:t>Screenshots</w:t>
-      </w:r>
-    </w:p>
-    <w:p>
-      <w:r>
-        <w:rPr>
-          <w:noProof/>
-          <w:lang w:eastAsia="en-GB"/>
+        <w:jc w:val="right"/>
+      </w:pPr>
+      <w:r>
+        <w:rPr>
+          <w:noProof/>
+          <w:lang w:val="en-US"/>
         </w:rPr>
         <w:drawing>
-          <wp:inline distT="0" distB="0" distL="0" distR="0" wp14:anchorId="431E5505" wp14:editId="7402ABDC">
-            <wp:extent cx="5731510" cy="3625058"/>
-            <wp:effectExtent l="0" t="0" r="2540" b="0"/>
-            <wp:docPr id="1" name="Picture 1"/>
+          <wp:inline distT="0" distB="0" distL="0" distR="0">
+            <wp:extent cx="1933575" cy="1450182"/>
+            <wp:effectExtent l="0" t="0" r="0" b="0"/>
+            <wp:docPr id="13" name="Picture 13" descr="http://www.gurfc.co.uk/wp-content/uploads/2013/09/GlasgowUniLogo1.jpg"/>
             <wp:cNvGraphicFramePr>
               <a:graphicFrameLocks xmlns:a="http://schemas.openxmlformats.org/drawingml/2006/main" noChangeAspect="1"/>
             </wp:cNvGraphicFramePr>
@@ -219,23 +24,36 @@
               <a:graphicData uri="http://schemas.openxmlformats.org/drawingml/2006/picture">
                 <pic:pic xmlns:pic="http://schemas.openxmlformats.org/drawingml/2006/picture">
                   <pic:nvPicPr>
-                    <pic:cNvPr id="0" name=""/>
-                    <pic:cNvPicPr/>
+                    <pic:cNvPr id="0" name="Picture 1" descr="http://www.gurfc.co.uk/wp-content/uploads/2013/09/GlasgowUniLogo1.jpg"/>
+                    <pic:cNvPicPr>
+                      <a:picLocks noChangeAspect="1" noChangeArrowheads="1"/>
+                    </pic:cNvPicPr>
                   </pic:nvPicPr>
                   <pic:blipFill>
-                    <a:blip r:embed="rId7"/>
+                    <a:blip r:embed="rId7" cstate="print">
+                      <a:extLst>
+                        <a:ext uri="{28A0092B-C50C-407E-A947-70E740481C1C}">
+                          <a14:useLocalDpi xmlns:a14="http://schemas.microsoft.com/office/drawing/2010/main" val="0"/>
+                        </a:ext>
+                      </a:extLst>
+                    </a:blip>
+                    <a:srcRect/>
                     <a:stretch>
                       <a:fillRect/>
                     </a:stretch>
                   </pic:blipFill>
-                  <pic:spPr>
+                  <pic:spPr bwMode="auto">
                     <a:xfrm>
                       <a:off x="0" y="0"/>
-                      <a:ext cx="5731510" cy="3625058"/>
+                      <a:ext cx="1937301" cy="1452976"/>
                     </a:xfrm>
                     <a:prstGeom prst="rect">
                       <a:avLst/>
                     </a:prstGeom>
+                    <a:noFill/>
+                    <a:ln>
+                      <a:noFill/>
+                    </a:ln>
                   </pic:spPr>
                 </pic:pic>
               </a:graphicData>
@@ -243,24 +61,554 @@
           </wp:inline>
         </w:drawing>
       </w:r>
-      <w:r>
-        <w:t>Screenshot</w:t>
-      </w:r>
-      <w:r>
-        <w:t xml:space="preserve"> 1) Displays the timetable at the start of the program which loads the ModulesIn.txt file.</w:t>
-      </w:r>
-    </w:p>
-    <w:p>
-      <w:r>
-        <w:rPr>
-          <w:noProof/>
-          <w:lang w:eastAsia="en-GB"/>
+    </w:p>
+    <w:p>
+      <w:pPr>
+        <w:pStyle w:val="Title"/>
+      </w:pPr>
+    </w:p>
+    <w:p>
+      <w:pPr>
+        <w:pStyle w:val="Title"/>
+      </w:pPr>
+    </w:p>
+    <w:p>
+      <w:pPr>
+        <w:pStyle w:val="Title"/>
+      </w:pPr>
+    </w:p>
+    <w:p>
+      <w:pPr>
+        <w:pStyle w:val="Title"/>
+      </w:pPr>
+      <w:r>
+        <w:t xml:space="preserve">IT/SD </w:t>
+      </w:r>
+      <w:r>
+        <w:t xml:space="preserve">Masters </w:t>
+      </w:r>
+      <w:r>
+        <w:t>Team</w:t>
+      </w:r>
+      <w:bookmarkStart w:id="0" w:name="_GoBack"/>
+      <w:bookmarkEnd w:id="0"/>
+      <w:r>
+        <w:t xml:space="preserve"> Project</w:t>
+      </w:r>
+    </w:p>
+    <w:p>
+      <w:pPr>
+        <w:rPr>
+          <w:b/>
+          <w:color w:val="1F497D" w:themeColor="text2"/>
+          <w:sz w:val="36"/>
+          <w:szCs w:val="24"/>
+        </w:rPr>
+      </w:pPr>
+      <w:r>
+        <w:rPr>
+          <w:b/>
+          <w:color w:val="1F497D" w:themeColor="text2"/>
+          <w:sz w:val="36"/>
+          <w:szCs w:val="24"/>
+        </w:rPr>
+        <w:t>Team P</w:t>
+      </w:r>
+    </w:p>
+    <w:p>
+      <w:pPr>
+        <w:rPr>
+          <w:b/>
+          <w:sz w:val="24"/>
+          <w:szCs w:val="24"/>
+        </w:rPr>
+      </w:pPr>
+      <w:r>
+        <w:rPr>
+          <w:b/>
+          <w:sz w:val="24"/>
+          <w:szCs w:val="24"/>
+        </w:rPr>
+        <w:t>Team Members:</w:t>
+      </w:r>
+    </w:p>
+    <w:p>
+      <w:pPr>
+        <w:pStyle w:val="ListParagraph"/>
+        <w:numPr>
+          <w:ilvl w:val="0"/>
+          <w:numId w:val="2"/>
+        </w:numPr>
+        <w:rPr>
+          <w:b/>
+          <w:sz w:val="24"/>
+          <w:szCs w:val="24"/>
+        </w:rPr>
+      </w:pPr>
+      <w:r>
+        <w:rPr>
+          <w:b/>
+          <w:sz w:val="24"/>
+          <w:szCs w:val="24"/>
+        </w:rPr>
+        <w:t>Bartolomeu Bastos (2223011B)</w:t>
+      </w:r>
+    </w:p>
+    <w:p>
+      <w:pPr>
+        <w:pStyle w:val="ListParagraph"/>
+        <w:numPr>
+          <w:ilvl w:val="0"/>
+          <w:numId w:val="2"/>
+        </w:numPr>
+        <w:rPr>
+          <w:b/>
+          <w:sz w:val="24"/>
+          <w:szCs w:val="24"/>
+        </w:rPr>
+      </w:pPr>
+      <w:r>
+        <w:rPr>
+          <w:b/>
+          <w:sz w:val="24"/>
+          <w:szCs w:val="24"/>
+        </w:rPr>
+        <w:t>Chuwkubuikem</w:t>
+      </w:r>
+      <w:r>
+        <w:rPr>
+          <w:b/>
+          <w:sz w:val="24"/>
+          <w:szCs w:val="24"/>
+        </w:rPr>
+        <w:t xml:space="preserve"> Emuwa</w:t>
+      </w:r>
+      <w:r>
+        <w:rPr>
+          <w:b/>
+          <w:sz w:val="24"/>
+          <w:szCs w:val="24"/>
+        </w:rPr>
+        <w:t xml:space="preserve"> (2200422E)</w:t>
+      </w:r>
+    </w:p>
+    <w:p>
+      <w:pPr>
+        <w:pStyle w:val="ListParagraph"/>
+        <w:numPr>
+          <w:ilvl w:val="0"/>
+          <w:numId w:val="2"/>
+        </w:numPr>
+        <w:rPr>
+          <w:b/>
+          <w:sz w:val="24"/>
+          <w:szCs w:val="24"/>
+        </w:rPr>
+      </w:pPr>
+      <w:r>
+        <w:rPr>
+          <w:b/>
+          <w:sz w:val="24"/>
+          <w:szCs w:val="24"/>
+        </w:rPr>
+        <w:t>Chigozie Ekwonu (2228371E)</w:t>
+      </w:r>
+    </w:p>
+    <w:p>
+      <w:pPr>
+        <w:pStyle w:val="ListParagraph"/>
+        <w:numPr>
+          <w:ilvl w:val="0"/>
+          <w:numId w:val="2"/>
+        </w:numPr>
+        <w:rPr>
+          <w:b/>
+          <w:sz w:val="24"/>
+          <w:szCs w:val="24"/>
+        </w:rPr>
+      </w:pPr>
+      <w:r>
+        <w:rPr>
+          <w:b/>
+          <w:sz w:val="24"/>
+          <w:szCs w:val="24"/>
+        </w:rPr>
+        <w:t>Patrick Gorevan (9500143G)</w:t>
+      </w:r>
+    </w:p>
+    <w:p>
+      <w:pPr>
+        <w:pStyle w:val="ListParagraph"/>
+        <w:numPr>
+          <w:ilvl w:val="0"/>
+          <w:numId w:val="2"/>
+        </w:numPr>
+        <w:rPr>
+          <w:b/>
+          <w:sz w:val="24"/>
+          <w:szCs w:val="24"/>
+        </w:rPr>
+      </w:pPr>
+      <w:r>
+        <w:rPr>
+          <w:b/>
+          <w:sz w:val="24"/>
+          <w:szCs w:val="24"/>
+        </w:rPr>
+        <w:t>Graham Keenan (1105045K)</w:t>
+      </w:r>
+    </w:p>
+    <w:p>
+      <w:pPr>
+        <w:pStyle w:val="ListParagraph"/>
+        <w:numPr>
+          <w:ilvl w:val="0"/>
+          <w:numId w:val="2"/>
+        </w:numPr>
+      </w:pPr>
+      <w:r>
+        <w:rPr>
+          <w:b/>
+          <w:sz w:val="24"/>
+          <w:szCs w:val="24"/>
+        </w:rPr>
+        <w:t>David Wright (2219383W)</w:t>
+      </w:r>
+      <w:r>
+        <w:br w:type="page"/>
+      </w:r>
+    </w:p>
+    <w:p>
+      <w:pPr>
+        <w:pStyle w:val="Heading1"/>
+      </w:pPr>
+      <w:r>
+        <w:lastRenderedPageBreak/>
+        <w:t>Assumptions</w:t>
+      </w:r>
+    </w:p>
+    <w:p>
+      <w:pPr>
+        <w:pStyle w:val="ListParagraph"/>
+        <w:numPr>
+          <w:ilvl w:val="0"/>
+          <w:numId w:val="1"/>
+        </w:numPr>
+      </w:pPr>
+      <w:r>
+        <w:t>The ModulesIn.txt file contains properly formatted entries such as:</w:t>
+      </w:r>
+    </w:p>
+    <w:p>
+      <w:pPr>
+        <w:pStyle w:val="ListParagraph"/>
+        <w:numPr>
+          <w:ilvl w:val="1"/>
+          <w:numId w:val="1"/>
+        </w:numPr>
+      </w:pPr>
+      <w:r>
+        <w:t>The module title does not contain any spaces in it. Any spaces that would have been there are replaced with an underscore.</w:t>
+      </w:r>
+    </w:p>
+    <w:p>
+      <w:pPr>
+        <w:pStyle w:val="ListParagraph"/>
+        <w:numPr>
+          <w:ilvl w:val="1"/>
+          <w:numId w:val="1"/>
+        </w:numPr>
+      </w:pPr>
+      <w:r>
+        <w:t>The module code should have exactly five characters</w:t>
+      </w:r>
+    </w:p>
+    <w:p>
+      <w:pPr>
+        <w:pStyle w:val="ListParagraph"/>
+        <w:numPr>
+          <w:ilvl w:val="1"/>
+          <w:numId w:val="1"/>
+        </w:numPr>
+      </w:pPr>
+      <w:r>
+        <w:t>The room should have only one character.</w:t>
+      </w:r>
+    </w:p>
+    <w:p>
+      <w:pPr>
+        <w:pStyle w:val="ListParagraph"/>
+        <w:numPr>
+          <w:ilvl w:val="0"/>
+          <w:numId w:val="1"/>
+        </w:numPr>
+      </w:pPr>
+      <w:r>
+        <w:t>The ModulesIn.txt file does not contain any modules with duplicate module codes.</w:t>
+      </w:r>
+    </w:p>
+    <w:p>
+      <w:pPr>
+        <w:pStyle w:val="ListParagraph"/>
+        <w:numPr>
+          <w:ilvl w:val="0"/>
+          <w:numId w:val="1"/>
+        </w:numPr>
+      </w:pPr>
+      <w:r>
+        <w:t>The Wednesday PM time-slot can have modules assigned to it.</w:t>
+      </w:r>
+    </w:p>
+    <w:p>
+      <w:pPr>
+        <w:pStyle w:val="ListParagraph"/>
+        <w:numPr>
+          <w:ilvl w:val="0"/>
+          <w:numId w:val="1"/>
+        </w:numPr>
+      </w:pPr>
+      <w:r>
+        <w:t>Although the administrator using the program can save the module details assigned so far, the program cannot read in the saved ModulesOut.txt file which would allow the administrator to resume work on the timetable later.</w:t>
+      </w:r>
+    </w:p>
+    <w:p>
+      <w:pPr>
+        <w:pStyle w:val="Heading1"/>
+      </w:pPr>
+      <w:r>
+        <w:t>Defi</w:t>
+      </w:r>
+      <w:r>
+        <w:t>ciencies</w:t>
+      </w:r>
+    </w:p>
+    <w:p>
+      <w:r>
+        <w:t xml:space="preserve">There are no </w:t>
+      </w:r>
+      <w:r>
+        <w:t xml:space="preserve">known </w:t>
+      </w:r>
+      <w:r>
+        <w:t>deficiencies. The program works as requested.</w:t>
+      </w:r>
+    </w:p>
+    <w:p>
+      <w:pPr>
+        <w:pStyle w:val="Heading1"/>
+      </w:pPr>
+      <w:r>
+        <w:t>Test</w:t>
+      </w:r>
+      <w:r>
+        <w:t>ing</w:t>
+      </w:r>
+    </w:p>
+    <w:p>
+      <w:r>
+        <w:t>Extensive testing of the program was done using some test cases to verify that the program meets all the required specifications. The tests included the following:</w:t>
+      </w:r>
+    </w:p>
+    <w:p>
+      <w:pPr>
+        <w:pStyle w:val="ListParagraph"/>
+        <w:numPr>
+          <w:ilvl w:val="0"/>
+          <w:numId w:val="3"/>
+        </w:numPr>
+      </w:pPr>
+      <w:r>
+        <w:t xml:space="preserve">Assigning a module to a room which has a capacity that is less than the number of enrolments in the module. For example assigning IT204 to room F in time-slot WedAM. The program rejected the assignment, notifying the user that the room </w:t>
+      </w:r>
+      <w:r>
+        <w:t>was too small for the class.</w:t>
+      </w:r>
+    </w:p>
+    <w:p>
+      <w:pPr>
+        <w:pStyle w:val="ListParagraph"/>
+        <w:numPr>
+          <w:ilvl w:val="0"/>
+          <w:numId w:val="3"/>
+        </w:numPr>
+      </w:pPr>
+      <w:r>
+        <w:t>Assigning a module to a room and time slot already occupied by another module. For example assigning EL105 to room A in time-slot FriPM. The program rejected the assignment, notifying the user that the specified room already has another module assigned in the time slot.</w:t>
+      </w:r>
+    </w:p>
+    <w:p>
+      <w:pPr>
+        <w:pStyle w:val="ListParagraph"/>
+        <w:numPr>
+          <w:ilvl w:val="0"/>
+          <w:numId w:val="3"/>
+        </w:numPr>
+      </w:pPr>
+      <w:r>
+        <w:t>Assigning a module to a time slot which already had another module with the same year and subject taking place but in another room. For example assigning EL104 to room C in time-slot MonAM. The program rejected the assignment, notifying the user that another module with the same year and subject was taking place in the specified time slot.</w:t>
+      </w:r>
+    </w:p>
+    <w:p>
+      <w:pPr>
+        <w:pStyle w:val="ListParagraph"/>
+        <w:numPr>
+          <w:ilvl w:val="0"/>
+          <w:numId w:val="3"/>
+        </w:numPr>
+      </w:pPr>
+      <w:r>
+        <w:t>Making a valid assignment, that is a module that did not violate any of the above tests. For example assigning IT104 to room A in time-slot</w:t>
+      </w:r>
+      <w:r>
+        <w:t xml:space="preserve"> MonAM. The program accepted the assignment, with the new module displayed in the appropriate room and time-slot on the timetable.</w:t>
+      </w:r>
+      <w:r>
+        <w:t xml:space="preserve"> Also, the program updates the display of the module details with the new room and time-slot.</w:t>
+      </w:r>
+    </w:p>
+    <w:p>
+      <w:pPr>
+        <w:pStyle w:val="ListParagraph"/>
+        <w:numPr>
+          <w:ilvl w:val="0"/>
+          <w:numId w:val="3"/>
+        </w:numPr>
+      </w:pPr>
+      <w:r>
+        <w:t>Saving the program</w:t>
+      </w:r>
+      <w:r>
+        <w:t xml:space="preserve"> by clicking on the ‘Save Timetable’ button</w:t>
+      </w:r>
+      <w:r>
+        <w:t>. The program generated a ‘ModulesOut.txt’ file containing the current module assignments.</w:t>
+      </w:r>
+    </w:p>
+    <w:p>
+      <w:pPr>
+        <w:pStyle w:val="ListParagraph"/>
+        <w:numPr>
+          <w:ilvl w:val="0"/>
+          <w:numId w:val="3"/>
+        </w:numPr>
+      </w:pPr>
+      <w:r>
+        <w:t xml:space="preserve">Exiting the program either by clicking on the ‘Quit’ button or by clicking the window close icon on the top right corner of the window. The program displayed a prompt, asking the user if the timetable has been saved. </w:t>
+      </w:r>
+    </w:p>
+    <w:p>
+      <w:pPr>
+        <w:pStyle w:val="ListParagraph"/>
+        <w:numPr>
+          <w:ilvl w:val="1"/>
+          <w:numId w:val="3"/>
+        </w:numPr>
+      </w:pPr>
+      <w:r>
+        <w:t xml:space="preserve">If the user selects ‘Yes’, then the program exits. </w:t>
+      </w:r>
+    </w:p>
+    <w:p>
+      <w:pPr>
+        <w:pStyle w:val="ListParagraph"/>
+        <w:numPr>
+          <w:ilvl w:val="1"/>
+          <w:numId w:val="3"/>
+        </w:numPr>
+      </w:pPr>
+      <w:r>
+        <w:lastRenderedPageBreak/>
+        <w:t>If the user selects ‘Cancel’, the prompt is removed but the program does not exit, allowing the user to continue working on the program.</w:t>
+      </w:r>
+    </w:p>
+    <w:p>
+      <w:pPr>
+        <w:pStyle w:val="ListParagraph"/>
+        <w:numPr>
+          <w:ilvl w:val="1"/>
+          <w:numId w:val="3"/>
+        </w:numPr>
+      </w:pPr>
+      <w:r>
+        <w:t xml:space="preserve"> If the user selects ‘No’, he or she is asked if the timetable is to be saved. </w:t>
+      </w:r>
+    </w:p>
+    <w:p>
+      <w:pPr>
+        <w:pStyle w:val="ListParagraph"/>
+        <w:numPr>
+          <w:ilvl w:val="2"/>
+          <w:numId w:val="3"/>
+        </w:numPr>
+      </w:pPr>
+      <w:r>
+        <w:t>If ‘Yes’ is selected, the program saves the timetable and exits.</w:t>
+      </w:r>
+    </w:p>
+    <w:p>
+      <w:pPr>
+        <w:pStyle w:val="ListParagraph"/>
+        <w:numPr>
+          <w:ilvl w:val="2"/>
+          <w:numId w:val="3"/>
+        </w:numPr>
+      </w:pPr>
+      <w:r>
+        <w:t xml:space="preserve"> If ‘No’ is selected, the program exits without saving the timetable.</w:t>
+      </w:r>
+    </w:p>
+    <w:p>
+      <w:pPr>
+        <w:pStyle w:val="ListParagraph"/>
+        <w:numPr>
+          <w:ilvl w:val="0"/>
+          <w:numId w:val="3"/>
+        </w:numPr>
+      </w:pPr>
+      <w:r>
+        <w:t>When the ‘ModulesOut.txt’ file generated by th</w:t>
+      </w:r>
+      <w:r>
+        <w:t>e program was opened, it contained</w:t>
+      </w:r>
+      <w:r>
+        <w:t xml:space="preserve"> all the modules, including allocated and unallocated ones. It reflects the changes made to the timetable by the user of the program </w:t>
+      </w:r>
+      <w:r>
+        <w:t>(if saved</w:t>
+      </w:r>
+      <w:r>
+        <w:t>) before</w:t>
+      </w:r>
+      <w:r>
+        <w:t xml:space="preserve"> the program was exited.</w:t>
+      </w:r>
+    </w:p>
+    <w:p>
+      <w:r>
+        <w:br w:type="page"/>
+      </w:r>
+    </w:p>
+    <w:p>
+      <w:pPr>
+        <w:pStyle w:val="Heading1"/>
+      </w:pPr>
+      <w:r>
+        <w:lastRenderedPageBreak/>
+        <w:t>Screenshots</w:t>
+      </w:r>
+    </w:p>
+    <w:p>
+      <w:r>
+        <w:rPr>
+          <w:noProof/>
+          <w:lang w:val="en-US"/>
         </w:rPr>
         <w:drawing>
-          <wp:inline distT="0" distB="0" distL="0" distR="0" wp14:anchorId="121FDCE6" wp14:editId="62248701">
+          <wp:inline distT="0" distB="0" distL="0" distR="0" wp14:anchorId="431E5505" wp14:editId="7402ABDC">
             <wp:extent cx="5731510" cy="3625058"/>
             <wp:effectExtent l="0" t="0" r="2540" b="0"/>
-            <wp:docPr id="2" name="Picture 2"/>
+            <wp:docPr id="1" name="Picture 1"/>
             <wp:cNvGraphicFramePr>
               <a:graphicFrameLocks xmlns:a="http://schemas.openxmlformats.org/drawingml/2006/main" noChangeAspect="1"/>
             </wp:cNvGraphicFramePr>
@@ -296,21 +644,20 @@
         <w:t>Screenshot</w:t>
       </w:r>
       <w:r>
-        <w:t xml:space="preserve"> 2) Displays the timetable with module IT104 in Room A in time-slot MonAM</w:t>
-      </w:r>
-    </w:p>
-    <w:p>
-      <w:r>
-        <w:rPr>
-          <w:noProof/>
-          <w:lang w:eastAsia="en-GB"/>
-        </w:rPr>
-        <w:lastRenderedPageBreak/>
+        <w:t xml:space="preserve"> 1) Displays the timetable at the start of the program which loads the ModulesIn.txt file.</w:t>
+      </w:r>
+    </w:p>
+    <w:p>
+      <w:r>
+        <w:rPr>
+          <w:noProof/>
+          <w:lang w:val="en-US"/>
+        </w:rPr>
         <w:drawing>
-          <wp:inline distT="0" distB="0" distL="0" distR="0" wp14:anchorId="0C746561" wp14:editId="0DEC8E0C">
+          <wp:inline distT="0" distB="0" distL="0" distR="0" wp14:anchorId="121FDCE6" wp14:editId="62248701">
             <wp:extent cx="5731510" cy="3625058"/>
             <wp:effectExtent l="0" t="0" r="2540" b="0"/>
-            <wp:docPr id="3" name="Picture 3"/>
+            <wp:docPr id="2" name="Picture 2"/>
             <wp:cNvGraphicFramePr>
               <a:graphicFrameLocks xmlns:a="http://schemas.openxmlformats.org/drawingml/2006/main" noChangeAspect="1"/>
             </wp:cNvGraphicFramePr>
@@ -346,20 +693,21 @@
         <w:t>Screenshot</w:t>
       </w:r>
       <w:r>
-        <w:t xml:space="preserve"> 3) Displays the timetable with IT101 moved to room B in time-slot ThuPM</w:t>
-      </w:r>
-    </w:p>
-    <w:p>
-      <w:r>
-        <w:rPr>
-          <w:noProof/>
-          <w:lang w:eastAsia="en-GB"/>
-        </w:rPr>
+        <w:t xml:space="preserve"> 2) Displays the timetable with module IT104 in Room A in time-slot MonAM</w:t>
+      </w:r>
+    </w:p>
+    <w:p>
+      <w:r>
+        <w:rPr>
+          <w:noProof/>
+          <w:lang w:val="en-US"/>
+        </w:rPr>
+        <w:lastRenderedPageBreak/>
         <w:drawing>
-          <wp:inline distT="0" distB="0" distL="0" distR="0" wp14:anchorId="36524102" wp14:editId="41E02631">
+          <wp:inline distT="0" distB="0" distL="0" distR="0" wp14:anchorId="0C746561" wp14:editId="0DEC8E0C">
             <wp:extent cx="5731510" cy="3625058"/>
             <wp:effectExtent l="0" t="0" r="2540" b="0"/>
-            <wp:docPr id="5" name="Picture 5"/>
+            <wp:docPr id="3" name="Picture 3"/>
             <wp:cNvGraphicFramePr>
               <a:graphicFrameLocks xmlns:a="http://schemas.openxmlformats.org/drawingml/2006/main" noChangeAspect="1"/>
             </wp:cNvGraphicFramePr>
@@ -392,15 +740,23 @@
         </w:drawing>
       </w:r>
       <w:r>
-        <w:rPr>
-          <w:noProof/>
-          <w:lang w:eastAsia="en-GB"/>
+        <w:t>Screenshot</w:t>
+      </w:r>
+      <w:r>
+        <w:t xml:space="preserve"> 3) Displays the timetable with IT101 moved to room B in time-slot ThuPM</w:t>
+      </w:r>
+    </w:p>
+    <w:p>
+      <w:r>
+        <w:rPr>
+          <w:noProof/>
+          <w:lang w:val="en-US"/>
         </w:rPr>
         <w:drawing>
-          <wp:inline distT="0" distB="0" distL="0" distR="0" wp14:anchorId="66FD9707" wp14:editId="7C99F5CE">
-            <wp:extent cx="5731510" cy="894630"/>
-            <wp:effectExtent l="0" t="0" r="2540" b="1270"/>
-            <wp:docPr id="4" name="Picture 4"/>
+          <wp:inline distT="0" distB="0" distL="0" distR="0" wp14:anchorId="36524102" wp14:editId="41E02631">
+            <wp:extent cx="5731510" cy="3625058"/>
+            <wp:effectExtent l="0" t="0" r="2540" b="0"/>
+            <wp:docPr id="5" name="Picture 5"/>
             <wp:cNvGraphicFramePr>
               <a:graphicFrameLocks xmlns:a="http://schemas.openxmlformats.org/drawingml/2006/main" noChangeAspect="1"/>
             </wp:cNvGraphicFramePr>
@@ -420,7 +776,7 @@
                   <pic:spPr>
                     <a:xfrm>
                       <a:off x="0" y="0"/>
-                      <a:ext cx="5731510" cy="894630"/>
+                      <a:ext cx="5731510" cy="3625058"/>
                     </a:xfrm>
                     <a:prstGeom prst="rect">
                       <a:avLst/>
@@ -433,24 +789,15 @@
         </w:drawing>
       </w:r>
       <w:r>
-        <w:t>Screenshot</w:t>
-      </w:r>
-      <w:r>
-        <w:t xml:space="preserve"> 4) An error message was displayed when we tried to move module EL105 to room A in time-slot FriPM.</w:t>
-      </w:r>
-    </w:p>
-    <w:p>
-      <w:r>
-        <w:rPr>
-          <w:noProof/>
-          <w:lang w:eastAsia="en-GB"/>
-        </w:rPr>
-        <w:lastRenderedPageBreak/>
+        <w:rPr>
+          <w:noProof/>
+          <w:lang w:val="en-US"/>
+        </w:rPr>
         <w:drawing>
-          <wp:inline distT="0" distB="0" distL="0" distR="0" wp14:anchorId="04A8C840" wp14:editId="3E4DB107">
-            <wp:extent cx="5731510" cy="3625058"/>
-            <wp:effectExtent l="0" t="0" r="2540" b="0"/>
-            <wp:docPr id="7" name="Picture 7"/>
+          <wp:inline distT="0" distB="0" distL="0" distR="0" wp14:anchorId="66FD9707" wp14:editId="7C99F5CE">
+            <wp:extent cx="5731510" cy="894630"/>
+            <wp:effectExtent l="0" t="0" r="2540" b="1270"/>
+            <wp:docPr id="4" name="Picture 4"/>
             <wp:cNvGraphicFramePr>
               <a:graphicFrameLocks xmlns:a="http://schemas.openxmlformats.org/drawingml/2006/main" noChangeAspect="1"/>
             </wp:cNvGraphicFramePr>
@@ -470,7 +817,7 @@
                   <pic:spPr>
                     <a:xfrm>
                       <a:off x="0" y="0"/>
-                      <a:ext cx="5731510" cy="3625058"/>
+                      <a:ext cx="5731510" cy="894630"/>
                     </a:xfrm>
                     <a:prstGeom prst="rect">
                       <a:avLst/>
@@ -483,15 +830,24 @@
         </w:drawing>
       </w:r>
       <w:r>
-        <w:rPr>
-          <w:noProof/>
-          <w:lang w:eastAsia="en-GB"/>
-        </w:rPr>
+        <w:t>Screenshot</w:t>
+      </w:r>
+      <w:r>
+        <w:t xml:space="preserve"> 4) An error message was displayed when we tried to move module EL105 to room A in time-slot FriPM.</w:t>
+      </w:r>
+    </w:p>
+    <w:p>
+      <w:r>
+        <w:rPr>
+          <w:noProof/>
+          <w:lang w:val="en-US"/>
+        </w:rPr>
+        <w:lastRenderedPageBreak/>
         <w:drawing>
-          <wp:inline distT="0" distB="0" distL="0" distR="0" wp14:anchorId="333678EF" wp14:editId="4BCA45A9">
-            <wp:extent cx="2552700" cy="1123950"/>
-            <wp:effectExtent l="0" t="0" r="0" b="0"/>
-            <wp:docPr id="6" name="Picture 6"/>
+          <wp:inline distT="0" distB="0" distL="0" distR="0" wp14:anchorId="04A8C840" wp14:editId="3E4DB107">
+            <wp:extent cx="5731510" cy="3625058"/>
+            <wp:effectExtent l="0" t="0" r="2540" b="0"/>
+            <wp:docPr id="7" name="Picture 7"/>
             <wp:cNvGraphicFramePr>
               <a:graphicFrameLocks xmlns:a="http://schemas.openxmlformats.org/drawingml/2006/main" noChangeAspect="1"/>
             </wp:cNvGraphicFramePr>
@@ -511,7 +867,7 @@
                   <pic:spPr>
                     <a:xfrm>
                       <a:off x="0" y="0"/>
-                      <a:ext cx="2552700" cy="1123950"/>
+                      <a:ext cx="5731510" cy="3625058"/>
                     </a:xfrm>
                     <a:prstGeom prst="rect">
                       <a:avLst/>
@@ -524,35 +880,15 @@
         </w:drawing>
       </w:r>
       <w:r>
-        <w:t xml:space="preserve"> </w:t>
-      </w:r>
-    </w:p>
-    <w:p>
-      <w:r>
-        <w:t>Screenshot</w:t>
-      </w:r>
-      <w:r>
-        <w:t xml:space="preserve"> 5) An error message was displayed when we tried to move module IT204 to room F in time-slot WedAm.</w:t>
-      </w:r>
-    </w:p>
-    <w:p>
-      <w:pPr>
-        <w:rPr>
-          <w:noProof/>
-          <w:lang w:eastAsia="en-GB"/>
-        </w:rPr>
-      </w:pPr>
-      <w:r>
-        <w:rPr>
-          <w:noProof/>
-          <w:lang w:eastAsia="en-GB"/>
-        </w:rPr>
-        <w:lastRenderedPageBreak/>
+        <w:rPr>
+          <w:noProof/>
+          <w:lang w:val="en-US"/>
+        </w:rPr>
         <w:drawing>
-          <wp:inline distT="0" distB="0" distL="0" distR="0" wp14:anchorId="0C7DFEDE" wp14:editId="2565A803">
-            <wp:extent cx="5731510" cy="3625058"/>
-            <wp:effectExtent l="0" t="0" r="2540" b="0"/>
-            <wp:docPr id="9" name="Picture 9"/>
+          <wp:inline distT="0" distB="0" distL="0" distR="0" wp14:anchorId="333678EF" wp14:editId="4BCA45A9">
+            <wp:extent cx="2552700" cy="1123950"/>
+            <wp:effectExtent l="0" t="0" r="0" b="0"/>
+            <wp:docPr id="6" name="Picture 6"/>
             <wp:cNvGraphicFramePr>
               <a:graphicFrameLocks xmlns:a="http://schemas.openxmlformats.org/drawingml/2006/main" noChangeAspect="1"/>
             </wp:cNvGraphicFramePr>
@@ -572,7 +908,7 @@
                   <pic:spPr>
                     <a:xfrm>
                       <a:off x="0" y="0"/>
-                      <a:ext cx="5731510" cy="3625058"/>
+                      <a:ext cx="2552700" cy="1123950"/>
                     </a:xfrm>
                     <a:prstGeom prst="rect">
                       <a:avLst/>
@@ -585,15 +921,35 @@
         </w:drawing>
       </w:r>
       <w:r>
+        <w:t xml:space="preserve"> </w:t>
+      </w:r>
+    </w:p>
+    <w:p>
+      <w:r>
+        <w:t>Screenshot</w:t>
+      </w:r>
+      <w:r>
+        <w:t xml:space="preserve"> 5) An error message was displayed when we tried to move module IT204 to room F in time-slot WedAm.</w:t>
+      </w:r>
+    </w:p>
+    <w:p>
+      <w:pPr>
         <w:rPr>
           <w:noProof/>
           <w:lang w:eastAsia="en-GB"/>
         </w:rPr>
+      </w:pPr>
+      <w:r>
+        <w:rPr>
+          <w:noProof/>
+          <w:lang w:val="en-US"/>
+        </w:rPr>
+        <w:lastRenderedPageBreak/>
         <w:drawing>
-          <wp:inline distT="0" distB="0" distL="0" distR="0" wp14:anchorId="700B2D90" wp14:editId="77DFD04A">
-            <wp:extent cx="5731510" cy="1080169"/>
-            <wp:effectExtent l="0" t="0" r="2540" b="5715"/>
-            <wp:docPr id="8" name="Picture 8"/>
+          <wp:inline distT="0" distB="0" distL="0" distR="0" wp14:anchorId="0C7DFEDE" wp14:editId="2565A803">
+            <wp:extent cx="5731510" cy="3625058"/>
+            <wp:effectExtent l="0" t="0" r="2540" b="0"/>
+            <wp:docPr id="9" name="Picture 9"/>
             <wp:cNvGraphicFramePr>
               <a:graphicFrameLocks xmlns:a="http://schemas.openxmlformats.org/drawingml/2006/main" noChangeAspect="1"/>
             </wp:cNvGraphicFramePr>
@@ -613,7 +969,7 @@
                   <pic:spPr>
                     <a:xfrm>
                       <a:off x="0" y="0"/>
-                      <a:ext cx="5731510" cy="1080169"/>
+                      <a:ext cx="5731510" cy="3625058"/>
                     </a:xfrm>
                     <a:prstGeom prst="rect">
                       <a:avLst/>
@@ -625,46 +981,16 @@
           </wp:inline>
         </w:drawing>
       </w:r>
-    </w:p>
-    <w:p>
-      <w:pPr>
-        <w:rPr>
-          <w:noProof/>
-          <w:lang w:eastAsia="en-GB"/>
-        </w:rPr>
-      </w:pPr>
-      <w:r>
-        <w:rPr>
-          <w:noProof/>
-          <w:lang w:eastAsia="en-GB"/>
-        </w:rPr>
-        <w:t>Screenshot 6) An error message is displayed when we tried to move module EL</w:t>
-      </w:r>
-      <w:r>
-        <w:rPr>
-          <w:noProof/>
-          <w:lang w:eastAsia="en-GB"/>
-        </w:rPr>
-        <w:t>104 to room C in time-slot MonAm</w:t>
-      </w:r>
-    </w:p>
-    <w:p>
-      <w:pPr>
-        <w:rPr>
-          <w:noProof/>
-          <w:lang w:eastAsia="en-GB"/>
-        </w:rPr>
-      </w:pPr>
-      <w:r>
-        <w:rPr>
-          <w:noProof/>
-          <w:lang w:eastAsia="en-GB"/>
+      <w:r>
+        <w:rPr>
+          <w:noProof/>
+          <w:lang w:val="en-US"/>
         </w:rPr>
         <w:drawing>
-          <wp:inline distT="0" distB="0" distL="0" distR="0" wp14:anchorId="629359A4" wp14:editId="3FBE0353">
-            <wp:extent cx="5731510" cy="3065378"/>
-            <wp:effectExtent l="0" t="0" r="2540" b="1905"/>
-            <wp:docPr id="10" name="Picture 10"/>
+          <wp:inline distT="0" distB="0" distL="0" distR="0" wp14:anchorId="700B2D90" wp14:editId="77DFD04A">
+            <wp:extent cx="5731510" cy="1080169"/>
+            <wp:effectExtent l="0" t="0" r="2540" b="5715"/>
+            <wp:docPr id="8" name="Picture 8"/>
             <wp:cNvGraphicFramePr>
               <a:graphicFrameLocks xmlns:a="http://schemas.openxmlformats.org/drawingml/2006/main" noChangeAspect="1"/>
             </wp:cNvGraphicFramePr>
@@ -684,7 +1010,7 @@
                   <pic:spPr>
                     <a:xfrm>
                       <a:off x="0" y="0"/>
-                      <a:ext cx="5731510" cy="3065378"/>
+                      <a:ext cx="5731510" cy="1080169"/>
                     </a:xfrm>
                     <a:prstGeom prst="rect">
                       <a:avLst/>
@@ -709,14 +1035,14 @@
           <w:noProof/>
           <w:lang w:eastAsia="en-GB"/>
         </w:rPr>
-        <w:t>Screenshot 7)</w:t>
+        <w:t>Screenshot 6) An error message is displayed when we tried to move module EL</w:t>
       </w:r>
       <w:r>
         <w:rPr>
           <w:noProof/>
           <w:lang w:eastAsia="en-GB"/>
         </w:rPr>
-        <w:t xml:space="preserve"> Displays the saved ModulesOut.txt file</w:t>
+        <w:t>104 to room C in time-slot MonAm</w:t>
       </w:r>
     </w:p>
     <w:p>
@@ -729,14 +1055,13 @@
       <w:r>
         <w:rPr>
           <w:noProof/>
-          <w:lang w:eastAsia="en-GB"/>
-        </w:rPr>
-        <w:lastRenderedPageBreak/>
+          <w:lang w:val="en-US"/>
+        </w:rPr>
         <w:drawing>
-          <wp:inline distT="0" distB="0" distL="0" distR="0" wp14:anchorId="3F65DDD5" wp14:editId="7EF67DC9">
-            <wp:extent cx="5731510" cy="3625058"/>
-            <wp:effectExtent l="0" t="0" r="2540" b="0"/>
-            <wp:docPr id="11" name="Picture 11"/>
+          <wp:inline distT="0" distB="0" distL="0" distR="0" wp14:anchorId="629359A4" wp14:editId="3FBE0353">
+            <wp:extent cx="5731510" cy="3065378"/>
+            <wp:effectExtent l="0" t="0" r="2540" b="1905"/>
+            <wp:docPr id="10" name="Picture 10"/>
             <wp:cNvGraphicFramePr>
               <a:graphicFrameLocks xmlns:a="http://schemas.openxmlformats.org/drawingml/2006/main" noChangeAspect="1"/>
             </wp:cNvGraphicFramePr>
@@ -756,7 +1081,7 @@
                   <pic:spPr>
                     <a:xfrm>
                       <a:off x="0" y="0"/>
-                      <a:ext cx="5731510" cy="3625058"/>
+                      <a:ext cx="5731510" cy="3065378"/>
                     </a:xfrm>
                     <a:prstGeom prst="rect">
                       <a:avLst/>
@@ -781,14 +1106,14 @@
           <w:noProof/>
           <w:lang w:eastAsia="en-GB"/>
         </w:rPr>
-        <w:t>Screenshot 8)</w:t>
+        <w:t>Screenshot 7)</w:t>
       </w:r>
       <w:r>
         <w:rPr>
           <w:noProof/>
           <w:lang w:eastAsia="en-GB"/>
         </w:rPr>
-        <w:t xml:space="preserve"> Displays the timetable after module IT211 has been moved to room E in time-slot WedAm.</w:t>
+        <w:t xml:space="preserve"> Displays the saved ModulesOut.txt file</w:t>
       </w:r>
     </w:p>
     <w:p>
@@ -801,13 +1126,14 @@
       <w:r>
         <w:rPr>
           <w:noProof/>
-          <w:lang w:eastAsia="en-GB"/>
-        </w:rPr>
+          <w:lang w:val="en-US"/>
+        </w:rPr>
+        <w:lastRenderedPageBreak/>
         <w:drawing>
-          <wp:inline distT="0" distB="0" distL="0" distR="0" wp14:anchorId="524CCCE8" wp14:editId="30912278">
-            <wp:extent cx="5731510" cy="3065378"/>
-            <wp:effectExtent l="0" t="0" r="2540" b="1905"/>
-            <wp:docPr id="12" name="Picture 12"/>
+          <wp:inline distT="0" distB="0" distL="0" distR="0" wp14:anchorId="3F65DDD5" wp14:editId="7EF67DC9">
+            <wp:extent cx="5731510" cy="3625058"/>
+            <wp:effectExtent l="0" t="0" r="2540" b="0"/>
+            <wp:docPr id="11" name="Picture 11"/>
             <wp:cNvGraphicFramePr>
               <a:graphicFrameLocks xmlns:a="http://schemas.openxmlformats.org/drawingml/2006/main" noChangeAspect="1"/>
             </wp:cNvGraphicFramePr>
@@ -827,6 +1153,77 @@
                   <pic:spPr>
                     <a:xfrm>
                       <a:off x="0" y="0"/>
+                      <a:ext cx="5731510" cy="3625058"/>
+                    </a:xfrm>
+                    <a:prstGeom prst="rect">
+                      <a:avLst/>
+                    </a:prstGeom>
+                  </pic:spPr>
+                </pic:pic>
+              </a:graphicData>
+            </a:graphic>
+          </wp:inline>
+        </w:drawing>
+      </w:r>
+    </w:p>
+    <w:p>
+      <w:pPr>
+        <w:rPr>
+          <w:noProof/>
+          <w:lang w:eastAsia="en-GB"/>
+        </w:rPr>
+      </w:pPr>
+      <w:r>
+        <w:rPr>
+          <w:noProof/>
+          <w:lang w:eastAsia="en-GB"/>
+        </w:rPr>
+        <w:t>Screenshot 8)</w:t>
+      </w:r>
+      <w:r>
+        <w:rPr>
+          <w:noProof/>
+          <w:lang w:eastAsia="en-GB"/>
+        </w:rPr>
+        <w:t xml:space="preserve"> Displays the timetable after module IT211 has been moved to room E in time-slot WedAm.</w:t>
+      </w:r>
+    </w:p>
+    <w:p>
+      <w:pPr>
+        <w:rPr>
+          <w:noProof/>
+          <w:lang w:eastAsia="en-GB"/>
+        </w:rPr>
+      </w:pPr>
+      <w:r>
+        <w:rPr>
+          <w:noProof/>
+          <w:lang w:val="en-US"/>
+        </w:rPr>
+        <w:drawing>
+          <wp:inline distT="0" distB="0" distL="0" distR="0" wp14:anchorId="524CCCE8" wp14:editId="30912278">
+            <wp:extent cx="5731510" cy="3065378"/>
+            <wp:effectExtent l="0" t="0" r="2540" b="1905"/>
+            <wp:docPr id="12" name="Picture 12"/>
+            <wp:cNvGraphicFramePr>
+              <a:graphicFrameLocks xmlns:a="http://schemas.openxmlformats.org/drawingml/2006/main" noChangeAspect="1"/>
+            </wp:cNvGraphicFramePr>
+            <a:graphic xmlns:a="http://schemas.openxmlformats.org/drawingml/2006/main">
+              <a:graphicData uri="http://schemas.openxmlformats.org/drawingml/2006/picture">
+                <pic:pic xmlns:pic="http://schemas.openxmlformats.org/drawingml/2006/picture">
+                  <pic:nvPicPr>
+                    <pic:cNvPr id="0" name=""/>
+                    <pic:cNvPicPr/>
+                  </pic:nvPicPr>
+                  <pic:blipFill>
+                    <a:blip r:embed="rId19"/>
+                    <a:stretch>
+                      <a:fillRect/>
+                    </a:stretch>
+                  </pic:blipFill>
+                  <pic:spPr>
+                    <a:xfrm>
+                      <a:off x="0" y="0"/>
                       <a:ext cx="5731510" cy="3065378"/>
                     </a:xfrm>
                     <a:prstGeom prst="rect">
@@ -861,12 +1258,16 @@
         </w:rPr>
         <w:t xml:space="preserve"> Displays the saved ModulesOut.txt</w:t>
       </w:r>
-      <w:bookmarkStart w:id="0" w:name="_GoBack"/>
-      <w:bookmarkEnd w:id="0"/>
     </w:p>
     <w:sectPr>
       <w:pgSz w:w="11906" w:h="16838"/>
       <w:pgMar w:top="1440" w:right="1440" w:bottom="1440" w:left="1440" w:header="708" w:footer="708" w:gutter="0"/>
+      <w:pgBorders w:display="firstPage" w:offsetFrom="page">
+        <w:top w:val="single" w:sz="4" w:space="24" w:color="auto"/>
+        <w:left w:val="single" w:sz="4" w:space="24" w:color="auto"/>
+        <w:bottom w:val="single" w:sz="4" w:space="24" w:color="auto"/>
+        <w:right w:val="single" w:sz="4" w:space="24" w:color="auto"/>
+      </w:pgBorders>
       <w:cols w:space="708"/>
       <w:docGrid w:linePitch="360"/>
     </w:sectPr>
@@ -879,20 +1280,21 @@
   <w:abstractNum w:abstractNumId="0">
     <w:nsid w:val="192F5BDE"/>
     <w:multiLevelType w:val="hybridMultilevel"/>
-    <w:tmpl w:val="45788DCC"/>
-    <w:lvl w:ilvl="0" w:tplc="08090001">
+    <w:tmpl w:val="ADAABFAA"/>
+    <w:lvl w:ilvl="0" w:tplc="F2426310">
       <w:start w:val="1"/>
-      <w:numFmt w:val="bullet"/>
-      <w:lvlText w:val=""/>
+      <w:numFmt w:val="decimal"/>
+      <w:lvlText w:val="%1."/>
       <w:lvlJc w:val="left"/>
       <w:pPr>
         <w:ind w:left="720" w:hanging="360"/>
       </w:pPr>
       <w:rPr>
-        <w:rFonts w:ascii="Symbol" w:hAnsi="Symbol" w:hint="default"/>
+        <w:rFonts w:hint="default"/>
+        <w:b/>
       </w:rPr>
     </w:lvl>
-    <w:lvl w:ilvl="1" w:tplc="08090003" w:tentative="1">
+    <w:lvl w:ilvl="1" w:tplc="08090003">
       <w:start w:val="1"/>
       <w:numFmt w:val="bullet"/>
       <w:lvlText w:val="o"/>
@@ -989,8 +1391,192 @@
       </w:rPr>
     </w:lvl>
   </w:abstractNum>
+  <w:abstractNum w:abstractNumId="1">
+    <w:nsid w:val="50A6255A"/>
+    <w:multiLevelType w:val="hybridMultilevel"/>
+    <w:tmpl w:val="05BE9104"/>
+    <w:lvl w:ilvl="0" w:tplc="F2426310">
+      <w:start w:val="1"/>
+      <w:numFmt w:val="decimal"/>
+      <w:lvlText w:val="%1."/>
+      <w:lvlJc w:val="left"/>
+      <w:pPr>
+        <w:ind w:left="720" w:hanging="360"/>
+      </w:pPr>
+      <w:rPr>
+        <w:b/>
+      </w:rPr>
+    </w:lvl>
+    <w:lvl w:ilvl="1" w:tplc="04090019" w:tentative="1">
+      <w:start w:val="1"/>
+      <w:numFmt w:val="lowerLetter"/>
+      <w:lvlText w:val="%2."/>
+      <w:lvlJc w:val="left"/>
+      <w:pPr>
+        <w:ind w:left="1440" w:hanging="360"/>
+      </w:pPr>
+    </w:lvl>
+    <w:lvl w:ilvl="2" w:tplc="0409001B" w:tentative="1">
+      <w:start w:val="1"/>
+      <w:numFmt w:val="lowerRoman"/>
+      <w:lvlText w:val="%3."/>
+      <w:lvlJc w:val="right"/>
+      <w:pPr>
+        <w:ind w:left="2160" w:hanging="180"/>
+      </w:pPr>
+    </w:lvl>
+    <w:lvl w:ilvl="3" w:tplc="0409000F" w:tentative="1">
+      <w:start w:val="1"/>
+      <w:numFmt w:val="decimal"/>
+      <w:lvlText w:val="%4."/>
+      <w:lvlJc w:val="left"/>
+      <w:pPr>
+        <w:ind w:left="2880" w:hanging="360"/>
+      </w:pPr>
+    </w:lvl>
+    <w:lvl w:ilvl="4" w:tplc="04090019" w:tentative="1">
+      <w:start w:val="1"/>
+      <w:numFmt w:val="lowerLetter"/>
+      <w:lvlText w:val="%5."/>
+      <w:lvlJc w:val="left"/>
+      <w:pPr>
+        <w:ind w:left="3600" w:hanging="360"/>
+      </w:pPr>
+    </w:lvl>
+    <w:lvl w:ilvl="5" w:tplc="0409001B" w:tentative="1">
+      <w:start w:val="1"/>
+      <w:numFmt w:val="lowerRoman"/>
+      <w:lvlText w:val="%6."/>
+      <w:lvlJc w:val="right"/>
+      <w:pPr>
+        <w:ind w:left="4320" w:hanging="180"/>
+      </w:pPr>
+    </w:lvl>
+    <w:lvl w:ilvl="6" w:tplc="0409000F" w:tentative="1">
+      <w:start w:val="1"/>
+      <w:numFmt w:val="decimal"/>
+      <w:lvlText w:val="%7."/>
+      <w:lvlJc w:val="left"/>
+      <w:pPr>
+        <w:ind w:left="5040" w:hanging="360"/>
+      </w:pPr>
+    </w:lvl>
+    <w:lvl w:ilvl="7" w:tplc="04090019" w:tentative="1">
+      <w:start w:val="1"/>
+      <w:numFmt w:val="lowerLetter"/>
+      <w:lvlText w:val="%8."/>
+      <w:lvlJc w:val="left"/>
+      <w:pPr>
+        <w:ind w:left="5760" w:hanging="360"/>
+      </w:pPr>
+    </w:lvl>
+    <w:lvl w:ilvl="8" w:tplc="0409001B" w:tentative="1">
+      <w:start w:val="1"/>
+      <w:numFmt w:val="lowerRoman"/>
+      <w:lvlText w:val="%9."/>
+      <w:lvlJc w:val="right"/>
+      <w:pPr>
+        <w:ind w:left="6480" w:hanging="180"/>
+      </w:pPr>
+    </w:lvl>
+  </w:abstractNum>
+  <w:abstractNum w:abstractNumId="2">
+    <w:nsid w:val="77C9190B"/>
+    <w:multiLevelType w:val="hybridMultilevel"/>
+    <w:tmpl w:val="C5F4D1C0"/>
+    <w:lvl w:ilvl="0" w:tplc="F2426310">
+      <w:start w:val="1"/>
+      <w:numFmt w:val="decimal"/>
+      <w:lvlText w:val="%1."/>
+      <w:lvlJc w:val="left"/>
+      <w:pPr>
+        <w:ind w:left="720" w:hanging="360"/>
+      </w:pPr>
+      <w:rPr>
+        <w:b/>
+      </w:rPr>
+    </w:lvl>
+    <w:lvl w:ilvl="1" w:tplc="04090019">
+      <w:start w:val="1"/>
+      <w:numFmt w:val="lowerLetter"/>
+      <w:lvlText w:val="%2."/>
+      <w:lvlJc w:val="left"/>
+      <w:pPr>
+        <w:ind w:left="1440" w:hanging="360"/>
+      </w:pPr>
+    </w:lvl>
+    <w:lvl w:ilvl="2" w:tplc="0409001B">
+      <w:start w:val="1"/>
+      <w:numFmt w:val="lowerRoman"/>
+      <w:lvlText w:val="%3."/>
+      <w:lvlJc w:val="right"/>
+      <w:pPr>
+        <w:ind w:left="2160" w:hanging="180"/>
+      </w:pPr>
+    </w:lvl>
+    <w:lvl w:ilvl="3" w:tplc="0409000F" w:tentative="1">
+      <w:start w:val="1"/>
+      <w:numFmt w:val="decimal"/>
+      <w:lvlText w:val="%4."/>
+      <w:lvlJc w:val="left"/>
+      <w:pPr>
+        <w:ind w:left="2880" w:hanging="360"/>
+      </w:pPr>
+    </w:lvl>
+    <w:lvl w:ilvl="4" w:tplc="04090019" w:tentative="1">
+      <w:start w:val="1"/>
+      <w:numFmt w:val="lowerLetter"/>
+      <w:lvlText w:val="%5."/>
+      <w:lvlJc w:val="left"/>
+      <w:pPr>
+        <w:ind w:left="3600" w:hanging="360"/>
+      </w:pPr>
+    </w:lvl>
+    <w:lvl w:ilvl="5" w:tplc="0409001B" w:tentative="1">
+      <w:start w:val="1"/>
+      <w:numFmt w:val="lowerRoman"/>
+      <w:lvlText w:val="%6."/>
+      <w:lvlJc w:val="right"/>
+      <w:pPr>
+        <w:ind w:left="4320" w:hanging="180"/>
+      </w:pPr>
+    </w:lvl>
+    <w:lvl w:ilvl="6" w:tplc="0409000F" w:tentative="1">
+      <w:start w:val="1"/>
+      <w:numFmt w:val="decimal"/>
+      <w:lvlText w:val="%7."/>
+      <w:lvlJc w:val="left"/>
+      <w:pPr>
+        <w:ind w:left="5040" w:hanging="360"/>
+      </w:pPr>
+    </w:lvl>
+    <w:lvl w:ilvl="7" w:tplc="04090019" w:tentative="1">
+      <w:start w:val="1"/>
+      <w:numFmt w:val="lowerLetter"/>
+      <w:lvlText w:val="%8."/>
+      <w:lvlJc w:val="left"/>
+      <w:pPr>
+        <w:ind w:left="5760" w:hanging="360"/>
+      </w:pPr>
+    </w:lvl>
+    <w:lvl w:ilvl="8" w:tplc="0409001B" w:tentative="1">
+      <w:start w:val="1"/>
+      <w:numFmt w:val="lowerRoman"/>
+      <w:lvlText w:val="%9."/>
+      <w:lvlJc w:val="right"/>
+      <w:pPr>
+        <w:ind w:left="6480" w:hanging="180"/>
+      </w:pPr>
+    </w:lvl>
+  </w:abstractNum>
   <w:num w:numId="1">
     <w:abstractNumId w:val="0"/>
+  </w:num>
+  <w:num w:numId="2">
+    <w:abstractNumId w:val="1"/>
+  </w:num>
+  <w:num w:numId="3">
+    <w:abstractNumId w:val="2"/>
   </w:num>
 </w:numbering>
 </file>
@@ -1155,6 +1741,29 @@
     <w:name w:val="Normal"/>
     <w:qFormat/>
   </w:style>
+  <w:style w:type="paragraph" w:styleId="Heading1">
+    <w:name w:val="heading 1"/>
+    <w:basedOn w:val="Normal"/>
+    <w:next w:val="Normal"/>
+    <w:link w:val="Heading1Char"/>
+    <w:uiPriority w:val="9"/>
+    <w:qFormat/>
+    <w:rsid w:val="000A4E0E"/>
+    <w:pPr>
+      <w:keepNext/>
+      <w:keepLines/>
+      <w:spacing w:before="480" w:after="0"/>
+      <w:outlineLvl w:val="0"/>
+    </w:pPr>
+    <w:rPr>
+      <w:rFonts w:asciiTheme="majorHAnsi" w:eastAsiaTheme="majorEastAsia" w:hAnsiTheme="majorHAnsi" w:cstheme="majorBidi"/>
+      <w:b/>
+      <w:bCs/>
+      <w:color w:val="365F91" w:themeColor="accent1" w:themeShade="BF"/>
+      <w:sz w:val="28"/>
+      <w:szCs w:val="28"/>
+    </w:rPr>
+  </w:style>
   <w:style w:type="paragraph" w:styleId="Heading2">
     <w:name w:val="heading 2"/>
     <w:basedOn w:val="Normal"/>
@@ -1324,6 +1933,21 @@
       <w:color w:val="4F81BD" w:themeColor="accent1"/>
       <w:sz w:val="26"/>
       <w:szCs w:val="26"/>
+    </w:rPr>
+  </w:style>
+  <w:style w:type="character" w:customStyle="1" w:styleId="Heading1Char">
+    <w:name w:val="Heading 1 Char"/>
+    <w:basedOn w:val="DefaultParagraphFont"/>
+    <w:link w:val="Heading1"/>
+    <w:uiPriority w:val="9"/>
+    <w:rsid w:val="000A4E0E"/>
+    <w:rPr>
+      <w:rFonts w:asciiTheme="majorHAnsi" w:eastAsiaTheme="majorEastAsia" w:hAnsiTheme="majorHAnsi" w:cstheme="majorBidi"/>
+      <w:b/>
+      <w:bCs/>
+      <w:color w:val="365F91" w:themeColor="accent1" w:themeShade="BF"/>
+      <w:sz w:val="28"/>
+      <w:szCs w:val="28"/>
     </w:rPr>
   </w:style>
 </w:styles>
@@ -1489,6 +2113,29 @@
     <w:name w:val="Normal"/>
     <w:qFormat/>
   </w:style>
+  <w:style w:type="paragraph" w:styleId="Heading1">
+    <w:name w:val="heading 1"/>
+    <w:basedOn w:val="Normal"/>
+    <w:next w:val="Normal"/>
+    <w:link w:val="Heading1Char"/>
+    <w:uiPriority w:val="9"/>
+    <w:qFormat/>
+    <w:rsid w:val="000A4E0E"/>
+    <w:pPr>
+      <w:keepNext/>
+      <w:keepLines/>
+      <w:spacing w:before="480" w:after="0"/>
+      <w:outlineLvl w:val="0"/>
+    </w:pPr>
+    <w:rPr>
+      <w:rFonts w:asciiTheme="majorHAnsi" w:eastAsiaTheme="majorEastAsia" w:hAnsiTheme="majorHAnsi" w:cstheme="majorBidi"/>
+      <w:b/>
+      <w:bCs/>
+      <w:color w:val="365F91" w:themeColor="accent1" w:themeShade="BF"/>
+      <w:sz w:val="28"/>
+      <w:szCs w:val="28"/>
+    </w:rPr>
+  </w:style>
   <w:style w:type="paragraph" w:styleId="Heading2">
     <w:name w:val="heading 2"/>
     <w:basedOn w:val="Normal"/>
@@ -1658,6 +2305,21 @@
       <w:color w:val="4F81BD" w:themeColor="accent1"/>
       <w:sz w:val="26"/>
       <w:szCs w:val="26"/>
+    </w:rPr>
+  </w:style>
+  <w:style w:type="character" w:customStyle="1" w:styleId="Heading1Char">
+    <w:name w:val="Heading 1 Char"/>
+    <w:basedOn w:val="DefaultParagraphFont"/>
+    <w:link w:val="Heading1"/>
+    <w:uiPriority w:val="9"/>
+    <w:rsid w:val="000A4E0E"/>
+    <w:rPr>
+      <w:rFonts w:asciiTheme="majorHAnsi" w:eastAsiaTheme="majorEastAsia" w:hAnsiTheme="majorHAnsi" w:cstheme="majorBidi"/>
+      <w:b/>
+      <w:bCs/>
+      <w:color w:val="365F91" w:themeColor="accent1" w:themeShade="BF"/>
+      <w:sz w:val="28"/>
+      <w:szCs w:val="28"/>
     </w:rPr>
   </w:style>
 </w:styles>

</xml_diff>

<commit_message>
Was running a final test and discovered a bug which was surprisingly came up from nowhere. It has been fixed though. I also removed the extra validation associated with the quiting of the program as it should be simple as possible. A new code listing has been generated also.
</commit_message>
<xml_diff>
--- a/Masters Group Project.docx
+++ b/Masters Group Project.docx
@@ -90,8 +90,6 @@
       <w:r>
         <w:t>Team</w:t>
       </w:r>
-      <w:bookmarkStart w:id="0" w:name="_GoBack"/>
-      <w:bookmarkEnd w:id="0"/>
       <w:r>
         <w:t xml:space="preserve"> Project</w:t>
       </w:r>
@@ -145,13 +143,41 @@
           <w:szCs w:val="24"/>
         </w:rPr>
       </w:pPr>
+      <w:proofErr w:type="spellStart"/>
       <w:r>
         <w:rPr>
           <w:b/>
           <w:sz w:val="24"/>
           <w:szCs w:val="24"/>
         </w:rPr>
-        <w:t>Bartolomeu Bastos (2223011B)</w:t>
+        <w:t>Bartolomeu</w:t>
+      </w:r>
+      <w:proofErr w:type="spellEnd"/>
+      <w:r>
+        <w:rPr>
+          <w:b/>
+          <w:sz w:val="24"/>
+          <w:szCs w:val="24"/>
+        </w:rPr>
+        <w:t xml:space="preserve"> </w:t>
+      </w:r>
+      <w:proofErr w:type="spellStart"/>
+      <w:r>
+        <w:rPr>
+          <w:b/>
+          <w:sz w:val="24"/>
+          <w:szCs w:val="24"/>
+        </w:rPr>
+        <w:t>Bastos</w:t>
+      </w:r>
+      <w:proofErr w:type="spellEnd"/>
+      <w:r>
+        <w:rPr>
+          <w:b/>
+          <w:sz w:val="24"/>
+          <w:szCs w:val="24"/>
+        </w:rPr>
+        <w:t xml:space="preserve"> (2223011B)</w:t>
       </w:r>
     </w:p>
     <w:p>
@@ -167,6 +193,7 @@
           <w:szCs w:val="24"/>
         </w:rPr>
       </w:pPr>
+      <w:proofErr w:type="spellStart"/>
       <w:r>
         <w:rPr>
           <w:b/>
@@ -175,14 +202,25 @@
         </w:rPr>
         <w:t>Chuwkubuikem</w:t>
       </w:r>
+      <w:proofErr w:type="spellEnd"/>
       <w:r>
         <w:rPr>
           <w:b/>
           <w:sz w:val="24"/>
           <w:szCs w:val="24"/>
         </w:rPr>
-        <w:t xml:space="preserve"> Emuwa</w:t>
-      </w:r>
+        <w:t xml:space="preserve"> </w:t>
+      </w:r>
+      <w:proofErr w:type="spellStart"/>
+      <w:r>
+        <w:rPr>
+          <w:b/>
+          <w:sz w:val="24"/>
+          <w:szCs w:val="24"/>
+        </w:rPr>
+        <w:t>Emuwa</w:t>
+      </w:r>
+      <w:proofErr w:type="spellEnd"/>
       <w:r>
         <w:rPr>
           <w:b/>
@@ -205,13 +243,41 @@
           <w:szCs w:val="24"/>
         </w:rPr>
       </w:pPr>
+      <w:proofErr w:type="spellStart"/>
       <w:r>
         <w:rPr>
           <w:b/>
           <w:sz w:val="24"/>
           <w:szCs w:val="24"/>
         </w:rPr>
-        <w:t>Chigozie Ekwonu (2228371E)</w:t>
+        <w:t>Chigozie</w:t>
+      </w:r>
+      <w:proofErr w:type="spellEnd"/>
+      <w:r>
+        <w:rPr>
+          <w:b/>
+          <w:sz w:val="24"/>
+          <w:szCs w:val="24"/>
+        </w:rPr>
+        <w:t xml:space="preserve"> </w:t>
+      </w:r>
+      <w:proofErr w:type="spellStart"/>
+      <w:r>
+        <w:rPr>
+          <w:b/>
+          <w:sz w:val="24"/>
+          <w:szCs w:val="24"/>
+        </w:rPr>
+        <w:t>Ekwonu</w:t>
+      </w:r>
+      <w:proofErr w:type="spellEnd"/>
+      <w:r>
+        <w:rPr>
+          <w:b/>
+          <w:sz w:val="24"/>
+          <w:szCs w:val="24"/>
+        </w:rPr>
+        <w:t xml:space="preserve"> (2228371E)</w:t>
       </w:r>
     </w:p>
     <w:p>
@@ -233,7 +299,25 @@
           <w:sz w:val="24"/>
           <w:szCs w:val="24"/>
         </w:rPr>
-        <w:t>Patrick Gorevan (9500143G)</w:t>
+        <w:t xml:space="preserve">Patrick </w:t>
+      </w:r>
+      <w:proofErr w:type="spellStart"/>
+      <w:r>
+        <w:rPr>
+          <w:b/>
+          <w:sz w:val="24"/>
+          <w:szCs w:val="24"/>
+        </w:rPr>
+        <w:t>Gorevan</w:t>
+      </w:r>
+      <w:proofErr w:type="spellEnd"/>
+      <w:r>
+        <w:rPr>
+          <w:b/>
+          <w:sz w:val="24"/>
+          <w:szCs w:val="24"/>
+        </w:rPr>
+        <w:t xml:space="preserve"> (9500143G)</w:t>
       </w:r>
     </w:p>
     <w:p>
@@ -418,7 +502,15 @@
         </w:numPr>
       </w:pPr>
       <w:r>
-        <w:t xml:space="preserve">Assigning a module to a room which has a capacity that is less than the number of enrolments in the module. For example assigning IT204 to room F in time-slot WedAM. The program rejected the assignment, notifying the user that the room </w:t>
+        <w:t xml:space="preserve">Assigning a module to a room which has a capacity that is less than the number of enrolments in the module. For example assigning IT204 to room F in time-slot </w:t>
+      </w:r>
+      <w:proofErr w:type="spellStart"/>
+      <w:r>
+        <w:t>WedAM</w:t>
+      </w:r>
+      <w:proofErr w:type="spellEnd"/>
+      <w:r>
+        <w:t xml:space="preserve">. The program rejected the assignment, notifying the user that the room </w:t>
       </w:r>
       <w:r>
         <w:t>was too small for the class.</w:t>
@@ -433,7 +525,23 @@
         </w:numPr>
       </w:pPr>
       <w:r>
-        <w:t>Assigning a module to a room and time slot already occupied by another module. For example assigning EL105 to room A in time-slot FriPM. The program rejected the assignment, notifying the user that the specified room already has another module assigned in the time slot.</w:t>
+        <w:t xml:space="preserve">Assigning a module to a room and time slot already occupied by another module. For example assigning EL105 to room </w:t>
+      </w:r>
+      <w:proofErr w:type="gramStart"/>
+      <w:r>
+        <w:t>A</w:t>
+      </w:r>
+      <w:proofErr w:type="gramEnd"/>
+      <w:r>
+        <w:t xml:space="preserve"> in time-slot </w:t>
+      </w:r>
+      <w:proofErr w:type="spellStart"/>
+      <w:r>
+        <w:t>FriPM</w:t>
+      </w:r>
+      <w:proofErr w:type="spellEnd"/>
+      <w:r>
+        <w:t>. The program rejected the assignment, notifying the user that the specified room already has another module assigned in the time slot.</w:t>
       </w:r>
     </w:p>
     <w:p>
@@ -445,7 +553,15 @@
         </w:numPr>
       </w:pPr>
       <w:r>
-        <w:t>Assigning a module to a time slot which already had another module with the same year and subject taking place but in another room. For example assigning EL104 to room C in time-slot MonAM. The program rejected the assignment, notifying the user that another module with the same year and subject was taking place in the specified time slot.</w:t>
+        <w:t xml:space="preserve">Assigning a module to a time slot which already had another module with the same year and subject taking place but in another room. For example assigning EL104 to room C in time-slot </w:t>
+      </w:r>
+      <w:proofErr w:type="spellStart"/>
+      <w:r>
+        <w:t>MonAM</w:t>
+      </w:r>
+      <w:proofErr w:type="spellEnd"/>
+      <w:r>
+        <w:t>. The program rejected the assignment, notifying the user that another module with the same year and subject was taking place in the specified time slot.</w:t>
       </w:r>
     </w:p>
     <w:p>
@@ -457,10 +573,26 @@
         </w:numPr>
       </w:pPr>
       <w:r>
-        <w:t>Making a valid assignment, that is a module that did not violate any of the above tests. For example assigning IT104 to room A in time-slot</w:t>
-      </w:r>
-      <w:r>
-        <w:t xml:space="preserve"> MonAM. The program accepted the assignment, with the new module displayed in the appropriate room and time-slot on the timetable.</w:t>
+        <w:t xml:space="preserve">Making a valid assignment, that is a module that did not violate any of the above tests. For example assigning IT104 to room </w:t>
+      </w:r>
+      <w:proofErr w:type="gramStart"/>
+      <w:r>
+        <w:t>A</w:t>
+      </w:r>
+      <w:proofErr w:type="gramEnd"/>
+      <w:r>
+        <w:t xml:space="preserve"> in time-slot</w:t>
+      </w:r>
+      <w:r>
+        <w:t xml:space="preserve"> </w:t>
+      </w:r>
+      <w:proofErr w:type="spellStart"/>
+      <w:r>
+        <w:t>MonAM</w:t>
+      </w:r>
+      <w:proofErr w:type="spellEnd"/>
+      <w:r>
+        <w:t>. The program accepted the assignment, with the new module displayed in the appropriate room and time-slot on the timetable.</w:t>
       </w:r>
       <w:r>
         <w:t xml:space="preserve"> Also, the program updates the display of the module details with the new room and time-slot.</w:t>
@@ -493,7 +625,13 @@
         </w:numPr>
       </w:pPr>
       <w:r>
-        <w:t xml:space="preserve">Exiting the program either by clicking on the ‘Quit’ button or by clicking the window close icon on the top right corner of the window. The program displayed a prompt, asking the user if the timetable has been saved. </w:t>
+        <w:t xml:space="preserve">Exiting the program either by clicking on the ‘Quit’ button or by clicking the window close icon on the top right corner of the window. The program displayed a prompt, asking the user </w:t>
+      </w:r>
+      <w:r>
+        <w:t>to confirm if he/she wants to exit the program</w:t>
+      </w:r>
+      <w:r>
+        <w:t xml:space="preserve"> </w:t>
       </w:r>
     </w:p>
     <w:p>
@@ -517,44 +655,10 @@
         </w:numPr>
       </w:pPr>
       <w:r>
-        <w:lastRenderedPageBreak/>
-        <w:t>If the user selects ‘Cancel’, the prompt is removed but the program does not exit, allowing the user to continue working on the program.</w:t>
-      </w:r>
-    </w:p>
-    <w:p>
-      <w:pPr>
-        <w:pStyle w:val="ListParagraph"/>
-        <w:numPr>
-          <w:ilvl w:val="1"/>
-          <w:numId w:val="3"/>
-        </w:numPr>
-      </w:pPr>
-      <w:r>
-        <w:t xml:space="preserve"> If the user selects ‘No’, he or she is asked if the timetable is to be saved. </w:t>
-      </w:r>
-    </w:p>
-    <w:p>
-      <w:pPr>
-        <w:pStyle w:val="ListParagraph"/>
-        <w:numPr>
-          <w:ilvl w:val="2"/>
-          <w:numId w:val="3"/>
-        </w:numPr>
-      </w:pPr>
-      <w:r>
-        <w:t>If ‘Yes’ is selected, the program saves the timetable and exits.</w:t>
-      </w:r>
-    </w:p>
-    <w:p>
-      <w:pPr>
-        <w:pStyle w:val="ListParagraph"/>
-        <w:numPr>
-          <w:ilvl w:val="2"/>
-          <w:numId w:val="3"/>
-        </w:numPr>
-      </w:pPr>
-      <w:r>
-        <w:t xml:space="preserve"> If ‘No’ is selected, the program exits without saving the timetable.</w:t>
+        <w:t xml:space="preserve">If the user selects ‘No’, </w:t>
+      </w:r>
+      <w:r>
+        <w:t>the prompt is removed and the program does not terminate.</w:t>
       </w:r>
     </w:p>
     <w:p>
@@ -565,7 +669,10 @@
           <w:numId w:val="3"/>
         </w:numPr>
       </w:pPr>
-      <w:r>
+      <w:bookmarkStart w:id="0" w:name="_GoBack"/>
+      <w:bookmarkEnd w:id="0"/>
+      <w:r>
+        <w:lastRenderedPageBreak/>
         <w:t>When the ‘ModulesOut.txt’ file generated by th</w:t>
       </w:r>
       <w:r>
@@ -644,7 +751,15 @@
         <w:t>Screenshot</w:t>
       </w:r>
       <w:r>
-        <w:t xml:space="preserve"> 1) Displays the timetable at the start of the program which loads the ModulesIn.txt file.</w:t>
+        <w:t xml:space="preserve"> 1) </w:t>
+      </w:r>
+      <w:proofErr w:type="gramStart"/>
+      <w:r>
+        <w:t>Displays</w:t>
+      </w:r>
+      <w:proofErr w:type="gramEnd"/>
+      <w:r>
+        <w:t xml:space="preserve"> the timetable at the start of the program which loads the ModulesIn.txt file.</w:t>
       </w:r>
     </w:p>
     <w:p>
@@ -693,8 +808,21 @@
         <w:t>Screenshot</w:t>
       </w:r>
       <w:r>
-        <w:t xml:space="preserve"> 2) Displays the timetable with module IT104 in Room A in time-slot MonAM</w:t>
-      </w:r>
+        <w:t xml:space="preserve"> 2) </w:t>
+      </w:r>
+      <w:proofErr w:type="gramStart"/>
+      <w:r>
+        <w:t>Displays</w:t>
+      </w:r>
+      <w:proofErr w:type="gramEnd"/>
+      <w:r>
+        <w:t xml:space="preserve"> the timetable with module IT104 in Room A in time-slot </w:t>
+      </w:r>
+      <w:proofErr w:type="spellStart"/>
+      <w:r>
+        <w:t>MonAM</w:t>
+      </w:r>
+      <w:proofErr w:type="spellEnd"/>
     </w:p>
     <w:p>
       <w:r>
@@ -743,8 +871,21 @@
         <w:t>Screenshot</w:t>
       </w:r>
       <w:r>
-        <w:t xml:space="preserve"> 3) Displays the timetable with IT101 moved to room B in time-slot ThuPM</w:t>
-      </w:r>
+        <w:t xml:space="preserve"> 3) </w:t>
+      </w:r>
+      <w:proofErr w:type="gramStart"/>
+      <w:r>
+        <w:t>Displays</w:t>
+      </w:r>
+      <w:proofErr w:type="gramEnd"/>
+      <w:r>
+        <w:t xml:space="preserve"> the timetable with IT101 moved to room B in time-slot </w:t>
+      </w:r>
+      <w:proofErr w:type="spellStart"/>
+      <w:r>
+        <w:t>ThuPM</w:t>
+      </w:r>
+      <w:proofErr w:type="spellEnd"/>
     </w:p>
     <w:p>
       <w:r>
@@ -833,7 +974,23 @@
         <w:t>Screenshot</w:t>
       </w:r>
       <w:r>
-        <w:t xml:space="preserve"> 4) An error message was displayed when we tried to move module EL105 to room A in time-slot FriPM.</w:t>
+        <w:t xml:space="preserve"> 4) </w:t>
+      </w:r>
+      <w:proofErr w:type="gramStart"/>
+      <w:r>
+        <w:t>An</w:t>
+      </w:r>
+      <w:proofErr w:type="gramEnd"/>
+      <w:r>
+        <w:t xml:space="preserve"> error message was displayed when we tried to move module EL105 to room A in time-slot </w:t>
+      </w:r>
+      <w:proofErr w:type="spellStart"/>
+      <w:r>
+        <w:t>FriPM</w:t>
+      </w:r>
+      <w:proofErr w:type="spellEnd"/>
+      <w:r>
+        <w:t>.</w:t>
       </w:r>
     </w:p>
     <w:p>
@@ -929,7 +1086,23 @@
         <w:t>Screenshot</w:t>
       </w:r>
       <w:r>
-        <w:t xml:space="preserve"> 5) An error message was displayed when we tried to move module IT204 to room F in time-slot WedAm.</w:t>
+        <w:t xml:space="preserve"> 5) </w:t>
+      </w:r>
+      <w:proofErr w:type="gramStart"/>
+      <w:r>
+        <w:t>An</w:t>
+      </w:r>
+      <w:proofErr w:type="gramEnd"/>
+      <w:r>
+        <w:t xml:space="preserve"> error message was displayed when we tried to move module IT204 to room F in time-slot </w:t>
+      </w:r>
+      <w:proofErr w:type="spellStart"/>
+      <w:r>
+        <w:t>WedAm</w:t>
+      </w:r>
+      <w:proofErr w:type="spellEnd"/>
+      <w:r>
+        <w:t>.</w:t>
       </w:r>
     </w:p>
     <w:p>

</xml_diff>

<commit_message>
Added one more entry to the tests in the report
</commit_message>
<xml_diff>
--- a/Masters Group Project.docx
+++ b/Masters Group Project.docx
@@ -143,41 +143,13 @@
           <w:szCs w:val="24"/>
         </w:rPr>
       </w:pPr>
-      <w:proofErr w:type="spellStart"/>
       <w:r>
         <w:rPr>
           <w:b/>
           <w:sz w:val="24"/>
           <w:szCs w:val="24"/>
         </w:rPr>
-        <w:t>Bartolomeu</w:t>
-      </w:r>
-      <w:proofErr w:type="spellEnd"/>
-      <w:r>
-        <w:rPr>
-          <w:b/>
-          <w:sz w:val="24"/>
-          <w:szCs w:val="24"/>
-        </w:rPr>
-        <w:t xml:space="preserve"> </w:t>
-      </w:r>
-      <w:proofErr w:type="spellStart"/>
-      <w:r>
-        <w:rPr>
-          <w:b/>
-          <w:sz w:val="24"/>
-          <w:szCs w:val="24"/>
-        </w:rPr>
-        <w:t>Bastos</w:t>
-      </w:r>
-      <w:proofErr w:type="spellEnd"/>
-      <w:r>
-        <w:rPr>
-          <w:b/>
-          <w:sz w:val="24"/>
-          <w:szCs w:val="24"/>
-        </w:rPr>
-        <w:t xml:space="preserve"> (2223011B)</w:t>
+        <w:t>Bartolomeu Bastos (2223011B)</w:t>
       </w:r>
     </w:p>
     <w:p>
@@ -193,7 +165,6 @@
           <w:szCs w:val="24"/>
         </w:rPr>
       </w:pPr>
-      <w:proofErr w:type="spellStart"/>
       <w:r>
         <w:rPr>
           <w:b/>
@@ -202,25 +173,14 @@
         </w:rPr>
         <w:t>Chuwkubuikem</w:t>
       </w:r>
-      <w:proofErr w:type="spellEnd"/>
       <w:r>
         <w:rPr>
           <w:b/>
           <w:sz w:val="24"/>
           <w:szCs w:val="24"/>
         </w:rPr>
-        <w:t xml:space="preserve"> </w:t>
-      </w:r>
-      <w:proofErr w:type="spellStart"/>
-      <w:r>
-        <w:rPr>
-          <w:b/>
-          <w:sz w:val="24"/>
-          <w:szCs w:val="24"/>
-        </w:rPr>
-        <w:t>Emuwa</w:t>
-      </w:r>
-      <w:proofErr w:type="spellEnd"/>
+        <w:t xml:space="preserve"> Emuwa</w:t>
+      </w:r>
       <w:r>
         <w:rPr>
           <w:b/>
@@ -243,41 +203,13 @@
           <w:szCs w:val="24"/>
         </w:rPr>
       </w:pPr>
-      <w:proofErr w:type="spellStart"/>
       <w:r>
         <w:rPr>
           <w:b/>
           <w:sz w:val="24"/>
           <w:szCs w:val="24"/>
         </w:rPr>
-        <w:t>Chigozie</w:t>
-      </w:r>
-      <w:proofErr w:type="spellEnd"/>
-      <w:r>
-        <w:rPr>
-          <w:b/>
-          <w:sz w:val="24"/>
-          <w:szCs w:val="24"/>
-        </w:rPr>
-        <w:t xml:space="preserve"> </w:t>
-      </w:r>
-      <w:proofErr w:type="spellStart"/>
-      <w:r>
-        <w:rPr>
-          <w:b/>
-          <w:sz w:val="24"/>
-          <w:szCs w:val="24"/>
-        </w:rPr>
-        <w:t>Ekwonu</w:t>
-      </w:r>
-      <w:proofErr w:type="spellEnd"/>
-      <w:r>
-        <w:rPr>
-          <w:b/>
-          <w:sz w:val="24"/>
-          <w:szCs w:val="24"/>
-        </w:rPr>
-        <w:t xml:space="preserve"> (2228371E)</w:t>
+        <w:t>Chigozie Ekwonu (2228371E)</w:t>
       </w:r>
     </w:p>
     <w:p>
@@ -299,25 +231,7 @@
           <w:sz w:val="24"/>
           <w:szCs w:val="24"/>
         </w:rPr>
-        <w:t xml:space="preserve">Patrick </w:t>
-      </w:r>
-      <w:proofErr w:type="spellStart"/>
-      <w:r>
-        <w:rPr>
-          <w:b/>
-          <w:sz w:val="24"/>
-          <w:szCs w:val="24"/>
-        </w:rPr>
-        <w:t>Gorevan</w:t>
-      </w:r>
-      <w:proofErr w:type="spellEnd"/>
-      <w:r>
-        <w:rPr>
-          <w:b/>
-          <w:sz w:val="24"/>
-          <w:szCs w:val="24"/>
-        </w:rPr>
-        <w:t xml:space="preserve"> (9500143G)</w:t>
+        <w:t>Patrick Gorevan (9500143G)</w:t>
       </w:r>
     </w:p>
     <w:p>
@@ -502,15 +416,7 @@
         </w:numPr>
       </w:pPr>
       <w:r>
-        <w:t xml:space="preserve">Assigning a module to a room which has a capacity that is less than the number of enrolments in the module. For example assigning IT204 to room F in time-slot </w:t>
-      </w:r>
-      <w:proofErr w:type="spellStart"/>
-      <w:r>
-        <w:t>WedAM</w:t>
-      </w:r>
-      <w:proofErr w:type="spellEnd"/>
-      <w:r>
-        <w:t xml:space="preserve">. The program rejected the assignment, notifying the user that the room </w:t>
+        <w:t xml:space="preserve">Assigning a module to a room which has a capacity that is less than the number of enrolments in the module. For example assigning IT204 to room F in time-slot WedAM. The program rejected the assignment, notifying the user that the room </w:t>
       </w:r>
       <w:r>
         <w:t>was too small for the class.</w:t>
@@ -525,23 +431,7 @@
         </w:numPr>
       </w:pPr>
       <w:r>
-        <w:t xml:space="preserve">Assigning a module to a room and time slot already occupied by another module. For example assigning EL105 to room </w:t>
-      </w:r>
-      <w:proofErr w:type="gramStart"/>
-      <w:r>
-        <w:t>A</w:t>
-      </w:r>
-      <w:proofErr w:type="gramEnd"/>
-      <w:r>
-        <w:t xml:space="preserve"> in time-slot </w:t>
-      </w:r>
-      <w:proofErr w:type="spellStart"/>
-      <w:r>
-        <w:t>FriPM</w:t>
-      </w:r>
-      <w:proofErr w:type="spellEnd"/>
-      <w:r>
-        <w:t>. The program rejected the assignment, notifying the user that the specified room already has another module assigned in the time slot.</w:t>
+        <w:t>Assigning a module to a room and time slot already occupied by another module. For example assigning EL105 to room A in time-slot FriPM. The program rejected the assignment, notifying the user that the specified room already has another module assigned in the time slot.</w:t>
       </w:r>
     </w:p>
     <w:p>
@@ -553,15 +443,7 @@
         </w:numPr>
       </w:pPr>
       <w:r>
-        <w:t xml:space="preserve">Assigning a module to a time slot which already had another module with the same year and subject taking place but in another room. For example assigning EL104 to room C in time-slot </w:t>
-      </w:r>
-      <w:proofErr w:type="spellStart"/>
-      <w:r>
-        <w:t>MonAM</w:t>
-      </w:r>
-      <w:proofErr w:type="spellEnd"/>
-      <w:r>
-        <w:t>. The program rejected the assignment, notifying the user that another module with the same year and subject was taking place in the specified time slot.</w:t>
+        <w:t>Assigning a module to a time slot which already had another module with the same year and subject taking place but in another room. For example assigning EL104 to room C in time-slot MonAM. The program rejected the assignment, notifying the user that another module with the same year and subject was taking place in the specified time slot.</w:t>
       </w:r>
     </w:p>
     <w:p>
@@ -573,26 +455,10 @@
         </w:numPr>
       </w:pPr>
       <w:r>
-        <w:t xml:space="preserve">Making a valid assignment, that is a module that did not violate any of the above tests. For example assigning IT104 to room </w:t>
-      </w:r>
-      <w:proofErr w:type="gramStart"/>
-      <w:r>
-        <w:t>A</w:t>
-      </w:r>
-      <w:proofErr w:type="gramEnd"/>
-      <w:r>
-        <w:t xml:space="preserve"> in time-slot</w:t>
-      </w:r>
-      <w:r>
-        <w:t xml:space="preserve"> </w:t>
-      </w:r>
-      <w:proofErr w:type="spellStart"/>
-      <w:r>
-        <w:t>MonAM</w:t>
-      </w:r>
-      <w:proofErr w:type="spellEnd"/>
-      <w:r>
-        <w:t>. The program accepted the assignment, with the new module displayed in the appropriate room and time-slot on the timetable.</w:t>
+        <w:t>Making a valid assignment, that is a module that did not violate any of the above tests. For example assigning IT104 to room A in time-slot</w:t>
+      </w:r>
+      <w:r>
+        <w:t xml:space="preserve"> MonAM. The program accepted the assignment, with the new module displayed in the appropriate room and time-slot on the timetable.</w:t>
       </w:r>
       <w:r>
         <w:t xml:space="preserve"> Also, the program updates the display of the module details with the new room and time-slot.</w:t>
@@ -669,27 +535,39 @@
           <w:numId w:val="3"/>
         </w:numPr>
       </w:pPr>
+      <w:r>
+        <w:lastRenderedPageBreak/>
+        <w:t>When the ‘ModulesOut.txt’ file generated by th</w:t>
+      </w:r>
+      <w:r>
+        <w:t>e program was opened, it contained</w:t>
+      </w:r>
+      <w:r>
+        <w:t xml:space="preserve"> all the modules, including allocated and unallocated ones. It reflects the changes made to the timetable by the user of the program </w:t>
+      </w:r>
+      <w:r>
+        <w:t>(if saved</w:t>
+      </w:r>
+      <w:r>
+        <w:t>) before</w:t>
+      </w:r>
+      <w:r>
+        <w:t xml:space="preserve"> the program was exited.</w:t>
+      </w:r>
+    </w:p>
+    <w:p>
+      <w:pPr>
+        <w:pStyle w:val="ListParagraph"/>
+        <w:numPr>
+          <w:ilvl w:val="0"/>
+          <w:numId w:val="3"/>
+        </w:numPr>
+      </w:pPr>
+      <w:r>
+        <w:t>If the user tries to run the program and the ‘ModulesIn.txt’ file is not found in the same directory as the program’s code or jar file, the program notifies the user that the input file was not found and then terminates.</w:t>
+      </w:r>
       <w:bookmarkStart w:id="0" w:name="_GoBack"/>
       <w:bookmarkEnd w:id="0"/>
-      <w:r>
-        <w:lastRenderedPageBreak/>
-        <w:t>When the ‘ModulesOut.txt’ file generated by th</w:t>
-      </w:r>
-      <w:r>
-        <w:t>e program was opened, it contained</w:t>
-      </w:r>
-      <w:r>
-        <w:t xml:space="preserve"> all the modules, including allocated and unallocated ones. It reflects the changes made to the timetable by the user of the program </w:t>
-      </w:r>
-      <w:r>
-        <w:t>(if saved</w:t>
-      </w:r>
-      <w:r>
-        <w:t>) before</w:t>
-      </w:r>
-      <w:r>
-        <w:t xml:space="preserve"> the program was exited.</w:t>
-      </w:r>
     </w:p>
     <w:p>
       <w:r>
@@ -751,15 +629,7 @@
         <w:t>Screenshot</w:t>
       </w:r>
       <w:r>
-        <w:t xml:space="preserve"> 1) </w:t>
-      </w:r>
-      <w:proofErr w:type="gramStart"/>
-      <w:r>
-        <w:t>Displays</w:t>
-      </w:r>
-      <w:proofErr w:type="gramEnd"/>
-      <w:r>
-        <w:t xml:space="preserve"> the timetable at the start of the program which loads the ModulesIn.txt file.</w:t>
+        <w:t xml:space="preserve"> 1) Displays the timetable at the start of the program which loads the ModulesIn.txt file.</w:t>
       </w:r>
     </w:p>
     <w:p>
@@ -808,21 +678,8 @@
         <w:t>Screenshot</w:t>
       </w:r>
       <w:r>
-        <w:t xml:space="preserve"> 2) </w:t>
-      </w:r>
-      <w:proofErr w:type="gramStart"/>
-      <w:r>
-        <w:t>Displays</w:t>
-      </w:r>
-      <w:proofErr w:type="gramEnd"/>
-      <w:r>
-        <w:t xml:space="preserve"> the timetable with module IT104 in Room A in time-slot </w:t>
-      </w:r>
-      <w:proofErr w:type="spellStart"/>
-      <w:r>
-        <w:t>MonAM</w:t>
-      </w:r>
-      <w:proofErr w:type="spellEnd"/>
+        <w:t xml:space="preserve"> 2) Displays the timetable with module IT104 in Room A in time-slot MonAM</w:t>
+      </w:r>
     </w:p>
     <w:p>
       <w:r>
@@ -871,21 +728,8 @@
         <w:t>Screenshot</w:t>
       </w:r>
       <w:r>
-        <w:t xml:space="preserve"> 3) </w:t>
-      </w:r>
-      <w:proofErr w:type="gramStart"/>
-      <w:r>
-        <w:t>Displays</w:t>
-      </w:r>
-      <w:proofErr w:type="gramEnd"/>
-      <w:r>
-        <w:t xml:space="preserve"> the timetable with IT101 moved to room B in time-slot </w:t>
-      </w:r>
-      <w:proofErr w:type="spellStart"/>
-      <w:r>
-        <w:t>ThuPM</w:t>
-      </w:r>
-      <w:proofErr w:type="spellEnd"/>
+        <w:t xml:space="preserve"> 3) Displays the timetable with IT101 moved to room B in time-slot ThuPM</w:t>
+      </w:r>
     </w:p>
     <w:p>
       <w:r>
@@ -974,23 +818,7 @@
         <w:t>Screenshot</w:t>
       </w:r>
       <w:r>
-        <w:t xml:space="preserve"> 4) </w:t>
-      </w:r>
-      <w:proofErr w:type="gramStart"/>
-      <w:r>
-        <w:t>An</w:t>
-      </w:r>
-      <w:proofErr w:type="gramEnd"/>
-      <w:r>
-        <w:t xml:space="preserve"> error message was displayed when we tried to move module EL105 to room A in time-slot </w:t>
-      </w:r>
-      <w:proofErr w:type="spellStart"/>
-      <w:r>
-        <w:t>FriPM</w:t>
-      </w:r>
-      <w:proofErr w:type="spellEnd"/>
-      <w:r>
-        <w:t>.</w:t>
+        <w:t xml:space="preserve"> 4) An error message was displayed when we tried to move module EL105 to room A in time-slot FriPM.</w:t>
       </w:r>
     </w:p>
     <w:p>
@@ -1086,23 +914,7 @@
         <w:t>Screenshot</w:t>
       </w:r>
       <w:r>
-        <w:t xml:space="preserve"> 5) </w:t>
-      </w:r>
-      <w:proofErr w:type="gramStart"/>
-      <w:r>
-        <w:t>An</w:t>
-      </w:r>
-      <w:proofErr w:type="gramEnd"/>
-      <w:r>
-        <w:t xml:space="preserve"> error message was displayed when we tried to move module IT204 to room F in time-slot </w:t>
-      </w:r>
-      <w:proofErr w:type="spellStart"/>
-      <w:r>
-        <w:t>WedAm</w:t>
-      </w:r>
-      <w:proofErr w:type="spellEnd"/>
-      <w:r>
-        <w:t>.</w:t>
+        <w:t xml:space="preserve"> 5) An error message was displayed when we tried to move module IT204 to room F in time-slot WedAm.</w:t>
       </w:r>
     </w:p>
     <w:p>

</xml_diff>